<commit_message>
Initial Data Read and CleanUp
</commit_message>
<xml_diff>
--- a/Group 2 Project 3 Proposal.docx
+++ b/Group 2 Project 3 Proposal.docx
@@ -545,7 +545,28 @@
         <w:lastRenderedPageBreak/>
         <w:t xml:space="preserve">Maybe </w:t>
       </w:r>
-      <w:r>
+      <w:hyperlink r:id="rId6" w:history="1">
+        <w:r>
+          <w:rPr>
+            <w:rStyle w:val="Hyperlink"/>
+            <w:rFonts w:ascii="Roboto" w:eastAsia="Times New Roman" w:hAnsi="Roboto" w:cs="Times New Roman"/>
+            <w:kern w:val="0"/>
+            <w:sz w:val="16"/>
+            <w:szCs w:val="16"/>
+            <w:highlight w:val="lightGray"/>
+            <w14:ligatures w14:val="none"/>
+          </w:rPr>
+          <w:t>https://seaborn.pydata.org/tutorial/introduction.html</w:t>
+        </w:r>
+      </w:hyperlink>
+    </w:p>
+    <w:p>
+      <w:pPr>
+        <w:numPr>
+          <w:ilvl w:val="1"/>
+          <w:numId w:val="3"/>
+        </w:numPr>
+        <w:spacing w:before="150" w:after="0" w:line="360" w:lineRule="atLeast"/>
         <w:rPr>
           <w:rFonts w:ascii="Roboto" w:eastAsia="Times New Roman" w:hAnsi="Roboto" w:cs="Times New Roman"/>
           <w:color w:val="2B2B2B"/>
@@ -555,8 +576,85 @@
           <w:highlight w:val="lightGray"/>
           <w14:ligatures w14:val="none"/>
         </w:rPr>
-        <w:t>https://seaborn.pydata.org/tutorial/introduction.html</w:t>
-      </w:r>
+      </w:pPr>
+      <w:r>
+        <w:rPr>
+          <w:rFonts w:ascii="Roboto" w:eastAsia="Times New Roman" w:hAnsi="Roboto" w:cs="Times New Roman"/>
+          <w:color w:val="2B2B2B"/>
+          <w:kern w:val="0"/>
+          <w:sz w:val="16"/>
+          <w:szCs w:val="16"/>
+          <w:highlight w:val="lightGray"/>
+          <w14:ligatures w14:val="none"/>
+        </w:rPr>
+        <w:t xml:space="preserve">Used </w:t>
+      </w:r>
+      <w:proofErr w:type="spellStart"/>
+      <w:r>
+        <w:rPr>
+          <w:rFonts w:ascii="Roboto" w:eastAsia="Times New Roman" w:hAnsi="Roboto" w:cs="Times New Roman"/>
+          <w:color w:val="2B2B2B"/>
+          <w:kern w:val="0"/>
+          <w:sz w:val="16"/>
+          <w:szCs w:val="16"/>
+          <w:highlight w:val="lightGray"/>
+          <w14:ligatures w14:val="none"/>
+        </w:rPr>
+        <w:t>Zipfile</w:t>
+      </w:r>
+      <w:proofErr w:type="spellEnd"/>
+      <w:r>
+        <w:rPr>
+          <w:rFonts w:ascii="Roboto" w:eastAsia="Times New Roman" w:hAnsi="Roboto" w:cs="Times New Roman"/>
+          <w:color w:val="2B2B2B"/>
+          <w:kern w:val="0"/>
+          <w:sz w:val="16"/>
+          <w:szCs w:val="16"/>
+          <w:highlight w:val="lightGray"/>
+          <w14:ligatures w14:val="none"/>
+        </w:rPr>
+        <w:t xml:space="preserve"> library to extract the zip files into Resources Folder – Reference:</w:t>
+      </w:r>
+      <w:r>
+        <w:rPr>
+          <w:rFonts w:ascii="Roboto" w:eastAsia="Times New Roman" w:hAnsi="Roboto" w:cs="Times New Roman"/>
+          <w:color w:val="2B2B2B"/>
+          <w:kern w:val="0"/>
+          <w:sz w:val="16"/>
+          <w:szCs w:val="16"/>
+          <w:highlight w:val="lightGray"/>
+          <w14:ligatures w14:val="none"/>
+        </w:rPr>
+        <w:br/>
+      </w:r>
+      <w:hyperlink r:id="rId7" w:history="1">
+        <w:r>
+          <w:rPr>
+            <w:rStyle w:val="Hyperlink"/>
+            <w:rFonts w:ascii="Roboto" w:eastAsia="Times New Roman" w:hAnsi="Roboto" w:cs="Times New Roman"/>
+            <w:kern w:val="0"/>
+            <w:sz w:val="16"/>
+            <w:szCs w:val="16"/>
+            <w14:ligatures w14:val="none"/>
+          </w:rPr>
+          <w:t>https://realpython.com/python-zipfile/</w:t>
+        </w:r>
+      </w:hyperlink>
+    </w:p>
+    <w:p>
+      <w:pPr>
+        <w:spacing w:before="150" w:after="0" w:line="360" w:lineRule="atLeast"/>
+        <w:ind w:left="1440"/>
+        <w:rPr>
+          <w:rFonts w:ascii="Roboto" w:eastAsia="Times New Roman" w:hAnsi="Roboto" w:cs="Times New Roman"/>
+          <w:color w:val="2B2B2B"/>
+          <w:kern w:val="0"/>
+          <w:sz w:val="16"/>
+          <w:szCs w:val="16"/>
+          <w:highlight w:val="lightGray"/>
+          <w14:ligatures w14:val="none"/>
+        </w:rPr>
+      </w:pPr>
     </w:p>
     <w:p>
       <w:pPr>

</xml_diff>